<commit_message>
apportazione di modifiche al PP
Aggiunta di informazioni e correzioni a seguito dei risultati della issue
</commit_message>
<xml_diff>
--- a/Documentazione/Project Plan.docx
+++ b/Documentazione/Project Plan.docx
@@ -419,7 +419,21 @@
           <w:sz w:val="24"/>
           <w:szCs w:val="24"/>
         </w:rPr>
-        <w:t>In questo progetto realizzeremo un’applicazione java che replicherà il celebre videogioco arcade Pac-Man degli anni ’80 riadattandolo a una narrazione universitaria.</w:t>
+        <w:t>In questo progetto realizzeremo un’applicazione java</w:t>
+      </w:r>
+      <w:r>
+        <w:rPr>
+          <w:sz w:val="24"/>
+          <w:szCs w:val="24"/>
+        </w:rPr>
+        <w:t xml:space="preserve"> per Windows</w:t>
+      </w:r>
+      <w:r>
+        <w:rPr>
+          <w:sz w:val="24"/>
+          <w:szCs w:val="24"/>
+        </w:rPr>
+        <w:t xml:space="preserve"> che replicherà il celebre videogioco arcade Pac-Man degli anni ’80 riadattandolo a una narrazione universitaria.</w:t>
       </w:r>
     </w:p>
     <w:p>
@@ -535,295 +549,7 @@
           <w:sz w:val="24"/>
           <w:szCs w:val="24"/>
         </w:rPr>
-        <w:t>, in particolare utilizzeremo un approccio di tipo incrementale in quanto ci concentreremo sulla definizione di obbiettivi Step-by-Step, ponendo meno attenzione alle tempistiche.</w:t>
-      </w:r>
-    </w:p>
-    <w:p>
-      <w:pPr>
-        <w:spacing w:after="0"/>
-        <w:jc w:val="both"/>
-        <w:rPr>
-          <w:sz w:val="24"/>
-          <w:szCs w:val="24"/>
-        </w:rPr>
-      </w:pPr>
-      <w:r>
-        <w:rPr>
-          <w:sz w:val="24"/>
-          <w:szCs w:val="24"/>
-        </w:rPr>
-        <w:t xml:space="preserve">In quanto neofiti non possiamo stimare con precisione le tempistiche di </w:t>
-      </w:r>
-      <w:r>
-        <w:rPr>
-          <w:sz w:val="24"/>
-          <w:szCs w:val="24"/>
-        </w:rPr>
-        <w:t>sviluppo, perciò,</w:t>
-      </w:r>
-      <w:r>
-        <w:rPr>
-          <w:sz w:val="24"/>
-          <w:szCs w:val="24"/>
-        </w:rPr>
-        <w:t xml:space="preserve"> preferiamo non porci deadline temporali per concentrarci maggiormente sui singoli obbiettivi. </w:t>
-      </w:r>
-    </w:p>
-    <w:p>
-      <w:pPr>
-        <w:spacing w:after="0"/>
-        <w:jc w:val="both"/>
-      </w:pPr>
-    </w:p>
-    <w:p>
-      <w:pPr>
-        <w:spacing w:after="0"/>
-        <w:jc w:val="both"/>
-      </w:pPr>
-    </w:p>
-    <w:p>
-      <w:pPr>
-        <w:pStyle w:val="Sottotitolo"/>
-        <w:rPr>
-          <w:b/>
-          <w:bCs/>
-          <w:color w:val="auto"/>
-          <w:sz w:val="28"/>
-          <w:szCs w:val="28"/>
-        </w:rPr>
-      </w:pPr>
-      <w:r>
-        <w:rPr>
-          <w:b/>
-          <w:bCs/>
-          <w:color w:val="auto"/>
-          <w:sz w:val="28"/>
-          <w:szCs w:val="28"/>
-        </w:rPr>
-        <w:t>Organizzazione del progetto</w:t>
-      </w:r>
-    </w:p>
-    <w:p>
-      <w:pPr>
-        <w:spacing w:after="0"/>
-      </w:pPr>
-      <w:r>
-        <w:rPr>
-          <w:sz w:val="24"/>
-          <w:szCs w:val="24"/>
-        </w:rPr>
-        <w:t>Non avendo esperienza pregressa in quest’ambito abbiamo deciso di non avere una distinzione netta dei ruoli; questa scelta consente di poter lavorare in maniera più dinamica e collaborativa nella stessa fase senza oberare eccessivamente di lavoro una singola persona.</w:t>
-      </w:r>
-    </w:p>
-    <w:p>
-      <w:pPr>
-        <w:spacing w:after="0"/>
-      </w:pPr>
-    </w:p>
-    <w:p>
-      <w:pPr>
-        <w:spacing w:after="0"/>
-      </w:pPr>
-    </w:p>
-    <w:p>
-      <w:pPr>
-        <w:pStyle w:val="Sottotitolo"/>
-        <w:rPr>
-          <w:b/>
-          <w:bCs/>
-          <w:color w:val="auto"/>
-          <w:sz w:val="28"/>
-          <w:szCs w:val="28"/>
-        </w:rPr>
-      </w:pPr>
-      <w:r>
-        <w:rPr>
-          <w:b/>
-          <w:bCs/>
-          <w:color w:val="auto"/>
-          <w:sz w:val="28"/>
-          <w:szCs w:val="28"/>
-        </w:rPr>
-        <w:t>Standard, linee guida, procedure</w:t>
-      </w:r>
-    </w:p>
-    <w:p>
-      <w:pPr>
-        <w:spacing w:after="0"/>
-        <w:jc w:val="both"/>
-        <w:rPr>
-          <w:sz w:val="24"/>
-          <w:szCs w:val="24"/>
-        </w:rPr>
-      </w:pPr>
-      <w:r>
-        <w:rPr>
-          <w:sz w:val="24"/>
-          <w:szCs w:val="24"/>
-        </w:rPr>
-        <w:t xml:space="preserve">Come standard da utilizzare prevediamo di seguire le formalità di </w:t>
-      </w:r>
-      <w:r>
-        <w:rPr>
-          <w:sz w:val="24"/>
-          <w:szCs w:val="24"/>
-        </w:rPr>
-        <w:t>Java</w:t>
-      </w:r>
-      <w:r>
-        <w:rPr>
-          <w:sz w:val="24"/>
-          <w:szCs w:val="24"/>
-        </w:rPr>
-        <w:t>d</w:t>
-      </w:r>
-      <w:r>
-        <w:rPr>
-          <w:sz w:val="24"/>
-          <w:szCs w:val="24"/>
-        </w:rPr>
-        <w:t>oc</w:t>
-      </w:r>
-      <w:r>
-        <w:rPr>
-          <w:sz w:val="24"/>
-          <w:szCs w:val="24"/>
-        </w:rPr>
-        <w:t xml:space="preserve">. </w:t>
-      </w:r>
-    </w:p>
-    <w:p>
-      <w:pPr>
-        <w:spacing w:after="0"/>
-        <w:jc w:val="both"/>
-        <w:rPr>
-          <w:sz w:val="24"/>
-          <w:szCs w:val="24"/>
-        </w:rPr>
-      </w:pPr>
-      <w:r>
-        <w:rPr>
-          <w:sz w:val="24"/>
-          <w:szCs w:val="24"/>
-        </w:rPr>
-        <w:t>La documentazione verrà aggiornata periodicamente in quanto verranno caricate fin dall’inizio tutte le versioni su GitHub, riuscendo così a tenere traccia di tutte le modifiche. La documentazione seguirà i punti chiave esposteci a lezione. La stessa modalità la prevediamo di utilizzare per il codice.</w:t>
-      </w:r>
-    </w:p>
-    <w:p>
-      <w:pPr>
-        <w:spacing w:after="0"/>
-        <w:rPr>
-          <w:sz w:val="24"/>
-          <w:szCs w:val="24"/>
-        </w:rPr>
-      </w:pPr>
-    </w:p>
-    <w:p>
-      <w:pPr>
-        <w:spacing w:after="0"/>
-        <w:rPr>
-          <w:sz w:val="24"/>
-          <w:szCs w:val="24"/>
-        </w:rPr>
-      </w:pPr>
-    </w:p>
-    <w:p>
-      <w:pPr>
-        <w:pStyle w:val="Sottotitolo"/>
-        <w:rPr>
-          <w:b/>
-          <w:bCs/>
-          <w:color w:val="auto"/>
-          <w:sz w:val="28"/>
-          <w:szCs w:val="28"/>
-        </w:rPr>
-      </w:pPr>
-      <w:r>
-        <w:rPr>
-          <w:b/>
-          <w:bCs/>
-          <w:color w:val="auto"/>
-          <w:sz w:val="28"/>
-          <w:szCs w:val="28"/>
-        </w:rPr>
-        <w:t>Attività di gestione</w:t>
-      </w:r>
-    </w:p>
-    <w:p>
-      <w:pPr>
-        <w:spacing w:after="0"/>
-        <w:jc w:val="both"/>
-        <w:rPr>
-          <w:sz w:val="24"/>
-          <w:szCs w:val="24"/>
-        </w:rPr>
-      </w:pPr>
-      <w:r>
-        <w:rPr>
-          <w:sz w:val="24"/>
-          <w:szCs w:val="24"/>
-        </w:rPr>
-        <w:t>Abbiamo deciso di eseguire incontri quotidiani mattutini di aggiornamento sul lavoro svolto nella giornata precedente all’interno del quale definiamo gli ordini del giorno e gli step da svolgere per il giorno successivo.</w:t>
-      </w:r>
-    </w:p>
-    <w:p>
-      <w:pPr>
-        <w:spacing w:after="0"/>
-        <w:jc w:val="both"/>
-        <w:rPr>
-          <w:sz w:val="24"/>
-          <w:szCs w:val="24"/>
-        </w:rPr>
-      </w:pPr>
-    </w:p>
-    <w:p>
-      <w:pPr>
-        <w:spacing w:after="0"/>
-        <w:jc w:val="both"/>
-        <w:rPr>
-          <w:sz w:val="24"/>
-          <w:szCs w:val="24"/>
-        </w:rPr>
-      </w:pPr>
-    </w:p>
-    <w:p>
-      <w:pPr>
-        <w:pStyle w:val="Sottotitolo"/>
-        <w:jc w:val="both"/>
-        <w:rPr>
-          <w:b/>
-          <w:bCs/>
-          <w:color w:val="auto"/>
-          <w:sz w:val="28"/>
-          <w:szCs w:val="28"/>
-        </w:rPr>
-      </w:pPr>
-      <w:r>
-        <w:rPr>
-          <w:b/>
-          <w:bCs/>
-          <w:color w:val="auto"/>
-          <w:sz w:val="28"/>
-          <w:szCs w:val="28"/>
-        </w:rPr>
-        <w:t>Rischi</w:t>
-      </w:r>
-    </w:p>
-    <w:p>
-      <w:pPr>
-        <w:spacing w:after="0"/>
-        <w:jc w:val="both"/>
-        <w:rPr>
-          <w:sz w:val="24"/>
-          <w:szCs w:val="24"/>
-        </w:rPr>
-      </w:pPr>
-      <w:r>
-        <w:rPr>
-          <w:sz w:val="24"/>
-          <w:szCs w:val="24"/>
-        </w:rPr>
-        <w:t xml:space="preserve">Il rischio maggiore risiede nel capire il funzionamento e utilizzo della libreria </w:t>
+        <w:t xml:space="preserve">, in particolare utilizzeremo un approccio di </w:t>
       </w:r>
       <w:r>
         <w:rPr>
@@ -832,7 +558,14 @@
           <w:sz w:val="24"/>
           <w:szCs w:val="24"/>
         </w:rPr>
-        <w:t>Java</w:t>
+        <w:t>eXtreme Programming</w:t>
+      </w:r>
+      <w:r>
+        <w:rPr>
+          <w:sz w:val="24"/>
+          <w:szCs w:val="24"/>
+        </w:rPr>
+        <w:t xml:space="preserve">. In quanto abbiamo previsto di non avere dei ruoli precisi all’interno del team e perciò in linea con la pratica </w:t>
       </w:r>
       <w:r>
         <w:rPr>
@@ -841,6 +574,461 @@
           <w:sz w:val="24"/>
           <w:szCs w:val="24"/>
         </w:rPr>
+        <w:t>whole team</w:t>
+      </w:r>
+      <w:r>
+        <w:rPr>
+          <w:sz w:val="24"/>
+          <w:szCs w:val="24"/>
+        </w:rPr>
+        <w:t xml:space="preserve"> e proprietà collettiva dove tutto il team è coinvolto in tutto il lavoro e libero di modificare codice in qualunque momento.</w:t>
+      </w:r>
+      <w:r>
+        <w:rPr>
+          <w:sz w:val="24"/>
+          <w:szCs w:val="24"/>
+        </w:rPr>
+        <w:t xml:space="preserve"> Essendo neofiti in questo ambito prevediamo di utilizzare anche il </w:t>
+      </w:r>
+      <w:r>
+        <w:rPr>
+          <w:i/>
+          <w:iCs/>
+          <w:sz w:val="24"/>
+          <w:szCs w:val="24"/>
+        </w:rPr>
+        <w:t>pair programming</w:t>
+      </w:r>
+      <w:r>
+        <w:rPr>
+          <w:sz w:val="24"/>
+          <w:szCs w:val="24"/>
+        </w:rPr>
+        <w:t xml:space="preserve"> in quanto spesso scriveremo il codice su una solo macchina sotto il controllo e l’aiuto di un altro componente del gruppo.</w:t>
+      </w:r>
+    </w:p>
+    <w:p>
+      <w:pPr>
+        <w:spacing w:after="0"/>
+        <w:jc w:val="both"/>
+        <w:rPr>
+          <w:sz w:val="24"/>
+          <w:szCs w:val="24"/>
+        </w:rPr>
+      </w:pPr>
+      <w:r>
+        <w:rPr>
+          <w:sz w:val="24"/>
+          <w:szCs w:val="24"/>
+        </w:rPr>
+        <w:t>Inoltre,</w:t>
+      </w:r>
+      <w:r>
+        <w:rPr>
+          <w:sz w:val="24"/>
+          <w:szCs w:val="24"/>
+        </w:rPr>
+        <w:t xml:space="preserve"> vogliamo apportare cambiamenti di </w:t>
+      </w:r>
+      <w:r>
+        <w:rPr>
+          <w:sz w:val="24"/>
+          <w:szCs w:val="24"/>
+        </w:rPr>
+        <w:t>tipo incrementale in quanto ci concentreremo sulla definizione di obbiettivi Step-by-Step, ponendo meno attenzione alle tempistiche</w:t>
+      </w:r>
+      <w:r>
+        <w:rPr>
+          <w:sz w:val="24"/>
+          <w:szCs w:val="24"/>
+        </w:rPr>
+        <w:t>, concentrandoci sull’oggi e lasciando a domani il lavoro per domani</w:t>
+      </w:r>
+      <w:r>
+        <w:rPr>
+          <w:sz w:val="24"/>
+          <w:szCs w:val="24"/>
+        </w:rPr>
+        <w:t>.</w:t>
+      </w:r>
+    </w:p>
+    <w:p>
+      <w:pPr>
+        <w:spacing w:after="0"/>
+        <w:jc w:val="both"/>
+        <w:rPr>
+          <w:sz w:val="24"/>
+          <w:szCs w:val="24"/>
+        </w:rPr>
+      </w:pPr>
+      <w:r>
+        <w:rPr>
+          <w:sz w:val="24"/>
+          <w:szCs w:val="24"/>
+        </w:rPr>
+        <w:t xml:space="preserve">In quanto neofiti non possiamo stimare con precisione le tempistiche di </w:t>
+      </w:r>
+      <w:r>
+        <w:rPr>
+          <w:sz w:val="24"/>
+          <w:szCs w:val="24"/>
+        </w:rPr>
+        <w:t>sviluppo, perciò,</w:t>
+      </w:r>
+      <w:r>
+        <w:rPr>
+          <w:sz w:val="24"/>
+          <w:szCs w:val="24"/>
+        </w:rPr>
+        <w:t xml:space="preserve"> preferiamo non porci deadline temporali per concentrarci maggiormente sui singoli obbiettivi</w:t>
+      </w:r>
+      <w:r>
+        <w:rPr>
+          <w:sz w:val="24"/>
+          <w:szCs w:val="24"/>
+        </w:rPr>
+        <w:t xml:space="preserve">, in linea con la pratica XP di </w:t>
+      </w:r>
+      <w:r>
+        <w:rPr>
+          <w:i/>
+          <w:iCs/>
+          <w:sz w:val="24"/>
+          <w:szCs w:val="24"/>
+        </w:rPr>
+        <w:t>abbracciare il cambiamento</w:t>
+      </w:r>
+      <w:r>
+        <w:rPr>
+          <w:sz w:val="24"/>
+          <w:szCs w:val="24"/>
+        </w:rPr>
+        <w:t xml:space="preserve">. </w:t>
+      </w:r>
+    </w:p>
+    <w:p>
+      <w:pPr>
+        <w:spacing w:after="0"/>
+        <w:jc w:val="both"/>
+      </w:pPr>
+    </w:p>
+    <w:p>
+      <w:pPr>
+        <w:spacing w:after="0"/>
+        <w:jc w:val="both"/>
+      </w:pPr>
+    </w:p>
+    <w:p>
+      <w:pPr>
+        <w:pStyle w:val="Sottotitolo"/>
+        <w:rPr>
+          <w:b/>
+          <w:bCs/>
+          <w:color w:val="auto"/>
+          <w:sz w:val="28"/>
+          <w:szCs w:val="28"/>
+        </w:rPr>
+      </w:pPr>
+      <w:r>
+        <w:rPr>
+          <w:b/>
+          <w:bCs/>
+          <w:color w:val="auto"/>
+          <w:sz w:val="28"/>
+          <w:szCs w:val="28"/>
+        </w:rPr>
+        <w:t>Organizzazione del progetto</w:t>
+      </w:r>
+    </w:p>
+    <w:p>
+      <w:pPr>
+        <w:spacing w:after="0"/>
+        <w:jc w:val="both"/>
+      </w:pPr>
+      <w:r>
+        <w:rPr>
+          <w:sz w:val="24"/>
+          <w:szCs w:val="24"/>
+        </w:rPr>
+        <w:t xml:space="preserve">Non </w:t>
+      </w:r>
+      <w:r>
+        <w:rPr>
+          <w:sz w:val="24"/>
+          <w:szCs w:val="24"/>
+        </w:rPr>
+        <w:t>prevediamo di avere una distinzione netta dei ruoli</w:t>
+      </w:r>
+      <w:r>
+        <w:rPr>
+          <w:sz w:val="24"/>
+          <w:szCs w:val="24"/>
+        </w:rPr>
+        <w:t>,</w:t>
+      </w:r>
+      <w:r>
+        <w:rPr>
+          <w:sz w:val="24"/>
+          <w:szCs w:val="24"/>
+        </w:rPr>
+        <w:t xml:space="preserve"> abbracciando così le pratiche XP, tutto il gruppo </w:t>
+      </w:r>
+      <w:r>
+        <w:rPr>
+          <w:sz w:val="24"/>
+          <w:szCs w:val="24"/>
+        </w:rPr>
+        <w:t>lavorerà in simbiosi su tutte le fasi del progetto e in tutti gli ambiti avendo così la possibilità di verificare e controllare meglio il lavoro svolto. Q</w:t>
+      </w:r>
+      <w:r>
+        <w:rPr>
+          <w:sz w:val="24"/>
+          <w:szCs w:val="24"/>
+        </w:rPr>
+        <w:t>uesta scelta consente di poter lavorare in maniera più dinamica e collaborativa nella stessa fase senza oberare eccessivamente di lavoro una singola persona.</w:t>
+      </w:r>
+    </w:p>
+    <w:p>
+      <w:pPr>
+        <w:spacing w:after="0"/>
+      </w:pPr>
+    </w:p>
+    <w:p>
+      <w:pPr>
+        <w:spacing w:after="0"/>
+      </w:pPr>
+    </w:p>
+    <w:p>
+      <w:pPr>
+        <w:pStyle w:val="Sottotitolo"/>
+        <w:rPr>
+          <w:b/>
+          <w:bCs/>
+          <w:color w:val="auto"/>
+          <w:sz w:val="28"/>
+          <w:szCs w:val="28"/>
+        </w:rPr>
+      </w:pPr>
+      <w:r>
+        <w:rPr>
+          <w:b/>
+          <w:bCs/>
+          <w:color w:val="auto"/>
+          <w:sz w:val="28"/>
+          <w:szCs w:val="28"/>
+        </w:rPr>
+        <w:t>Standard, linee guida, procedure</w:t>
+      </w:r>
+    </w:p>
+    <w:p>
+      <w:pPr>
+        <w:spacing w:after="0"/>
+        <w:jc w:val="both"/>
+        <w:rPr>
+          <w:sz w:val="24"/>
+          <w:szCs w:val="24"/>
+        </w:rPr>
+      </w:pPr>
+      <w:r>
+        <w:rPr>
+          <w:sz w:val="24"/>
+          <w:szCs w:val="24"/>
+        </w:rPr>
+        <w:t>Come standard</w:t>
+      </w:r>
+      <w:r>
+        <w:rPr>
+          <w:sz w:val="24"/>
+          <w:szCs w:val="24"/>
+        </w:rPr>
+        <w:t>, durante la fase di programmazione,</w:t>
+      </w:r>
+      <w:r>
+        <w:rPr>
+          <w:sz w:val="24"/>
+          <w:szCs w:val="24"/>
+        </w:rPr>
+        <w:t xml:space="preserve"> prevediamo di seguire le formalità di </w:t>
+      </w:r>
+      <w:r>
+        <w:rPr>
+          <w:sz w:val="24"/>
+          <w:szCs w:val="24"/>
+        </w:rPr>
+        <w:t>Java</w:t>
+      </w:r>
+      <w:r>
+        <w:rPr>
+          <w:sz w:val="24"/>
+          <w:szCs w:val="24"/>
+        </w:rPr>
+        <w:t>d</w:t>
+      </w:r>
+      <w:r>
+        <w:rPr>
+          <w:sz w:val="24"/>
+          <w:szCs w:val="24"/>
+        </w:rPr>
+        <w:t>oc</w:t>
+      </w:r>
+      <w:r>
+        <w:rPr>
+          <w:sz w:val="24"/>
+          <w:szCs w:val="24"/>
+        </w:rPr>
+        <w:t xml:space="preserve">. </w:t>
+      </w:r>
+    </w:p>
+    <w:p>
+      <w:pPr>
+        <w:spacing w:after="0"/>
+        <w:jc w:val="both"/>
+        <w:rPr>
+          <w:sz w:val="24"/>
+          <w:szCs w:val="24"/>
+        </w:rPr>
+      </w:pPr>
+      <w:r>
+        <w:rPr>
+          <w:sz w:val="24"/>
+          <w:szCs w:val="24"/>
+        </w:rPr>
+        <w:t>La documentazione verrà aggiornata periodicamente in quanto verranno caricate fin dall’inizio tutte le versioni su GitHub, riuscendo così a tenere traccia di tutte le modifiche. La documentazione seguirà i punti chiave esposteci a lezione. La stessa modalità la prevediamo di utilizzare per il codice.</w:t>
+      </w:r>
+    </w:p>
+    <w:p>
+      <w:pPr>
+        <w:spacing w:after="0"/>
+        <w:rPr>
+          <w:sz w:val="24"/>
+          <w:szCs w:val="24"/>
+        </w:rPr>
+      </w:pPr>
+    </w:p>
+    <w:p>
+      <w:pPr>
+        <w:spacing w:after="0"/>
+        <w:rPr>
+          <w:sz w:val="24"/>
+          <w:szCs w:val="24"/>
+        </w:rPr>
+      </w:pPr>
+    </w:p>
+    <w:p>
+      <w:pPr>
+        <w:pStyle w:val="Sottotitolo"/>
+        <w:rPr>
+          <w:b/>
+          <w:bCs/>
+          <w:color w:val="auto"/>
+          <w:sz w:val="28"/>
+          <w:szCs w:val="28"/>
+        </w:rPr>
+      </w:pPr>
+      <w:r>
+        <w:rPr>
+          <w:b/>
+          <w:bCs/>
+          <w:color w:val="auto"/>
+          <w:sz w:val="28"/>
+          <w:szCs w:val="28"/>
+        </w:rPr>
+        <w:t>Attività di gestione</w:t>
+      </w:r>
+    </w:p>
+    <w:p>
+      <w:pPr>
+        <w:spacing w:after="0"/>
+        <w:jc w:val="both"/>
+        <w:rPr>
+          <w:sz w:val="24"/>
+          <w:szCs w:val="24"/>
+        </w:rPr>
+      </w:pPr>
+      <w:r>
+        <w:rPr>
+          <w:sz w:val="24"/>
+          <w:szCs w:val="24"/>
+        </w:rPr>
+        <w:t>Abbiamo deciso di eseguire incontri quotidiani mattutini di aggiornamento sul lavoro svolto nella giornata precedente all’interno del quale definiamo gli ordini del giorno e gli step da svolgere per il giorno successivo.</w:t>
+      </w:r>
+    </w:p>
+    <w:p>
+      <w:pPr>
+        <w:spacing w:after="0"/>
+        <w:jc w:val="both"/>
+        <w:rPr>
+          <w:sz w:val="24"/>
+          <w:szCs w:val="24"/>
+        </w:rPr>
+      </w:pPr>
+    </w:p>
+    <w:p>
+      <w:pPr>
+        <w:spacing w:after="0"/>
+        <w:jc w:val="both"/>
+        <w:rPr>
+          <w:sz w:val="24"/>
+          <w:szCs w:val="24"/>
+        </w:rPr>
+      </w:pPr>
+    </w:p>
+    <w:p>
+      <w:pPr>
+        <w:pStyle w:val="Sottotitolo"/>
+        <w:jc w:val="both"/>
+        <w:rPr>
+          <w:b/>
+          <w:bCs/>
+          <w:color w:val="auto"/>
+          <w:sz w:val="28"/>
+          <w:szCs w:val="28"/>
+        </w:rPr>
+      </w:pPr>
+      <w:r>
+        <w:rPr>
+          <w:b/>
+          <w:bCs/>
+          <w:color w:val="auto"/>
+          <w:sz w:val="28"/>
+          <w:szCs w:val="28"/>
+        </w:rPr>
+        <w:lastRenderedPageBreak/>
+        <w:t>Rischi</w:t>
+      </w:r>
+    </w:p>
+    <w:p>
+      <w:pPr>
+        <w:spacing w:after="0"/>
+        <w:jc w:val="both"/>
+        <w:rPr>
+          <w:sz w:val="24"/>
+          <w:szCs w:val="24"/>
+        </w:rPr>
+      </w:pPr>
+      <w:r>
+        <w:rPr>
+          <w:sz w:val="24"/>
+          <w:szCs w:val="24"/>
+        </w:rPr>
+        <w:t xml:space="preserve">Il rischio maggiore risiede nel capire il funzionamento e utilizzo della libreria </w:t>
+      </w:r>
+      <w:r>
+        <w:rPr>
+          <w:i/>
+          <w:iCs/>
+          <w:sz w:val="24"/>
+          <w:szCs w:val="24"/>
+        </w:rPr>
+        <w:t>Java</w:t>
+      </w:r>
+      <w:r>
+        <w:rPr>
+          <w:i/>
+          <w:iCs/>
+          <w:sz w:val="24"/>
+          <w:szCs w:val="24"/>
+        </w:rPr>
         <w:t xml:space="preserve"> Swing</w:t>
       </w:r>
       <w:r>
@@ -886,7 +1074,6 @@
           <w:sz w:val="28"/>
           <w:szCs w:val="28"/>
         </w:rPr>
-        <w:lastRenderedPageBreak/>
         <w:t>Personale</w:t>
       </w:r>
     </w:p>
@@ -1525,6 +1712,7 @@
           <w:sz w:val="24"/>
           <w:szCs w:val="24"/>
         </w:rPr>
+        <w:lastRenderedPageBreak/>
         <w:t>Implementazione database per la classifica fra studenti.</w:t>
       </w:r>
     </w:p>
@@ -1610,7 +1798,6 @@
           <w:sz w:val="28"/>
           <w:szCs w:val="28"/>
         </w:rPr>
-        <w:lastRenderedPageBreak/>
         <w:t>Risorse</w:t>
       </w:r>
     </w:p>

</xml_diff>